<commit_message>
update mapa de horas
update descrição casos de uso
</commit_message>
<xml_diff>
--- a/DOC/Engenharia Software II/report update.docx
+++ b/DOC/Engenharia Software II/report update.docx
@@ -159,7 +159,7 @@
           <w:b/>
           <w:sz w:val="44"/>
         </w:rPr>
-        <w:t>Lista de casos de uso candidatos</w:t>
+        <w:t>Titulo</w:t>
       </w:r>
     </w:p>
     <w:p>
@@ -305,6 +305,142 @@
     </w:p>
     <w:p>
       <w:pPr>
+        <w:tabs>
+          <w:tab w:val="left" w:pos="3465"/>
+        </w:tabs>
+        <w:jc w:val="center"/>
+        <w:rPr>
+          <w:sz w:val="28"/>
+        </w:rPr>
+        <w:sectPr>
+          <w:pgSz w:w="11906" w:h="16838"/>
+          <w:pgMar w:top="1417" w:right="1701" w:bottom="1417" w:left="1701" w:header="708" w:footer="708" w:gutter="0"/>
+          <w:cols w:space="708"/>
+          <w:docGrid w:linePitch="360"/>
+        </w:sectPr>
+      </w:pPr>
+      <w:r>
+        <w:rPr>
+          <w:sz w:val="28"/>
+        </w:rPr>
+        <w:lastRenderedPageBreak/>
+        <w:t>Índice</w:t>
+      </w:r>
+    </w:p>
+    <w:p>
+      <w:pPr>
+        <w:tabs>
+          <w:tab w:val="left" w:pos="3465"/>
+        </w:tabs>
+        <w:jc w:val="center"/>
+        <w:rPr>
+          <w:sz w:val="28"/>
+        </w:rPr>
+      </w:pPr>
+      <w:r>
+        <w:rPr>
+          <w:sz w:val="28"/>
+        </w:rPr>
+        <w:lastRenderedPageBreak/>
+        <w:t>Mapa de Horas</w:t>
+      </w:r>
+    </w:p>
+    <w:p>
+      <w:pPr>
+        <w:tabs>
+          <w:tab w:val="left" w:pos="3465"/>
+        </w:tabs>
+        <w:jc w:val="center"/>
+        <w:rPr>
+          <w:sz w:val="28"/>
+        </w:rPr>
+      </w:pPr>
+    </w:p>
+    <w:p>
+      <w:pPr>
+        <w:tabs>
+          <w:tab w:val="left" w:pos="3465"/>
+        </w:tabs>
+        <w:jc w:val="center"/>
+        <w:rPr>
+          <w:sz w:val="28"/>
+        </w:rPr>
+      </w:pPr>
+    </w:p>
+    <w:p>
+      <w:pPr>
+        <w:tabs>
+          <w:tab w:val="left" w:pos="3465"/>
+        </w:tabs>
+        <w:jc w:val="center"/>
+        <w:rPr>
+          <w:sz w:val="28"/>
+        </w:rPr>
+        <w:sectPr>
+          <w:pgSz w:w="11906" w:h="16838"/>
+          <w:pgMar w:top="1417" w:right="1701" w:bottom="1417" w:left="1701" w:header="708" w:footer="708" w:gutter="0"/>
+          <w:cols w:space="708"/>
+          <w:docGrid w:linePitch="360"/>
+        </w:sectPr>
+      </w:pPr>
+      <w:bookmarkStart w:id="0" w:name="_GoBack"/>
+      <w:r>
+        <w:rPr>
+          <w:noProof/>
+        </w:rPr>
+        <w:drawing>
+          <wp:inline distT="0" distB="0" distL="0" distR="0">
+            <wp:extent cx="5400040" cy="2213238"/>
+            <wp:effectExtent l="0" t="0" r="0" b="0"/>
+            <wp:docPr id="2" name="Imagem 2"/>
+            <wp:cNvGraphicFramePr>
+              <a:graphicFrameLocks xmlns:a="http://schemas.openxmlformats.org/drawingml/2006/main" noChangeAspect="1"/>
+            </wp:cNvGraphicFramePr>
+            <a:graphic xmlns:a="http://schemas.openxmlformats.org/drawingml/2006/main">
+              <a:graphicData uri="http://schemas.openxmlformats.org/drawingml/2006/picture">
+                <pic:pic xmlns:pic="http://schemas.openxmlformats.org/drawingml/2006/picture">
+                  <pic:nvPicPr>
+                    <pic:cNvPr id="0" name="Picture 2"/>
+                    <pic:cNvPicPr>
+                      <a:picLocks noChangeAspect="1" noChangeArrowheads="1"/>
+                    </pic:cNvPicPr>
+                  </pic:nvPicPr>
+                  <pic:blipFill>
+                    <a:blip r:embed="rId7">
+                      <a:extLst>
+                        <a:ext uri="{28A0092B-C50C-407E-A947-70E740481C1C}">
+                          <a14:useLocalDpi xmlns:a14="http://schemas.microsoft.com/office/drawing/2010/main" val="0"/>
+                        </a:ext>
+                      </a:extLst>
+                    </a:blip>
+                    <a:srcRect/>
+                    <a:stretch>
+                      <a:fillRect/>
+                    </a:stretch>
+                  </pic:blipFill>
+                  <pic:spPr bwMode="auto">
+                    <a:xfrm>
+                      <a:off x="0" y="0"/>
+                      <a:ext cx="5400040" cy="2213238"/>
+                    </a:xfrm>
+                    <a:prstGeom prst="rect">
+                      <a:avLst/>
+                    </a:prstGeom>
+                    <a:noFill/>
+                    <a:ln>
+                      <a:noFill/>
+                    </a:ln>
+                  </pic:spPr>
+                </pic:pic>
+              </a:graphicData>
+            </a:graphic>
+          </wp:inline>
+        </w:drawing>
+      </w:r>
+      <w:bookmarkEnd w:id="0"/>
+    </w:p>
+    <w:p>
+      <w:pPr>
         <w:jc w:val="center"/>
         <w:rPr>
           <w:sz w:val="28"/>
@@ -2731,8 +2867,6 @@
         </w:rPr>
         <w:t>saúde e condição física</w:t>
       </w:r>
-      <w:bookmarkStart w:id="0" w:name="_GoBack"/>
-      <w:bookmarkEnd w:id="0"/>
     </w:p>
     <w:p>
       <w:pPr>
@@ -2941,10 +3075,8 @@
           <w:highlight w:val="green"/>
         </w:rPr>
       </w:pPr>
-    </w:p>
-    <w:p>
-      <w:r>
-        <w:object w:dxaOrig="14746" w:dyaOrig="9811">
+      <w:r>
+        <w:object w:dxaOrig="16321" w:dyaOrig="10426">
           <v:shapetype id="_x0000_t75" coordsize="21600,21600" o:spt="75" o:preferrelative="t" path="m@4@5l@4@11@9@11@9@5xe" filled="f" stroked="f">
             <v:stroke joinstyle="miter"/>
             <v:formulas>
@@ -2964,10 +3096,10 @@
             <v:path o:extrusionok="f" gradientshapeok="t" o:connecttype="rect"/>
             <o:lock v:ext="edit" aspectratio="t"/>
           </v:shapetype>
-          <v:shape id="_x0000_i1025" type="#_x0000_t75" style="width:424.5pt;height:282.75pt" o:ole="">
-            <v:imagedata r:id="rId7" o:title=""/>
+          <v:shape id="_x0000_i1030" type="#_x0000_t75" style="width:425pt;height:271.5pt" o:ole="">
+            <v:imagedata r:id="rId8" o:title=""/>
           </v:shape>
-          <o:OLEObject Type="Embed" ProgID="Visio.Drawing.15" ShapeID="_x0000_i1025" DrawAspect="Content" ObjectID="_1569943820" r:id="rId8"/>
+          <o:OLEObject Type="Embed" ProgID="Visio.Drawing.15" ShapeID="_x0000_i1030" DrawAspect="Content" ObjectID="_1571147026" r:id="rId9"/>
         </w:object>
       </w:r>
     </w:p>
@@ -2976,6 +3108,7 @@
     <w:p/>
     <w:p/>
     <w:p/>
+    <w:p/>
     <w:p>
       <w:pPr>
         <w:jc w:val="center"/>
@@ -2988,13 +3121,7 @@
           <w:sz w:val="28"/>
         </w:rPr>
         <w:lastRenderedPageBreak/>
-        <w:t xml:space="preserve">Descrição </w:t>
-      </w:r>
-      <w:r>
-        <w:rPr>
-          <w:sz w:val="28"/>
-        </w:rPr>
-        <w:t>C</w:t>
+        <w:t>Descrição C</w:t>
       </w:r>
       <w:r>
         <w:rPr>
@@ -6666,7 +6793,7 @@
 </file>
 
 <file path=customXml/itemProps1.xml><?xml version="1.0" encoding="utf-8"?>
-<ds:datastoreItem xmlns:ds="http://schemas.openxmlformats.org/officeDocument/2006/customXml" ds:itemID="{BA8C8378-90B2-4F85-BFCF-65D512C4965F}">
+<ds:datastoreItem xmlns:ds="http://schemas.openxmlformats.org/officeDocument/2006/customXml" ds:itemID="{E578D16A-EEE8-47DA-90F1-E3F7E03D7E92}">
   <ds:schemaRefs>
     <ds:schemaRef ds:uri="http://schemas.openxmlformats.org/officeDocument/2006/bibliography"/>
   </ds:schemaRefs>

</xml_diff>